<commit_message>
corrected a paragraph or so of typos �
</commit_message>
<xml_diff>
--- a/homeworks/week10/Homework9.docx
+++ b/homeworks/week10/Homework9.docx
@@ -3233,26 +3233,28 @@
           <w:rFonts w:ascii="Courier New" w:hAnsi="Courier New" w:cs="Courier New"/>
         </w:rPr>
       </w:pPr>
-      <w:proofErr w:type="spellStart"/>
-      <w:r>
-        <w:rPr>
-          <w:rFonts w:ascii="Courier New" w:hAnsi="Courier New" w:cs="Courier New"/>
-        </w:rPr>
-        <w:t>Itay</w:t>
-      </w:r>
-      <w:proofErr w:type="spellEnd"/>
-      <w:r>
-        <w:rPr>
-          <w:rFonts w:ascii="Courier New" w:hAnsi="Courier New" w:cs="Courier New"/>
-        </w:rPr>
-        <w:t xml:space="preserve"> </w:t>
-      </w:r>
-      <w:proofErr w:type="spellStart"/>
-      <w:r>
-        <w:rPr>
-          <w:rFonts w:ascii="Courier New" w:hAnsi="Courier New" w:cs="Courier New"/>
-        </w:rPr>
-        <w:t>isay</w:t>
+      <w:bookmarkStart w:id="0" w:name="_GoBack"/>
+      <w:bookmarkEnd w:id="0"/>
+      <w:proofErr w:type="spellStart"/>
+      <w:r>
+        <w:rPr>
+          <w:rFonts w:ascii="Courier New" w:hAnsi="Courier New" w:cs="Courier New"/>
+        </w:rPr>
+        <w:t>Tiay</w:t>
+      </w:r>
+      <w:proofErr w:type="spellEnd"/>
+      <w:r>
+        <w:rPr>
+          <w:rFonts w:ascii="Courier New" w:hAnsi="Courier New" w:cs="Courier New"/>
+        </w:rPr>
+        <w:t xml:space="preserve"> </w:t>
+      </w:r>
+      <w:proofErr w:type="spellStart"/>
+      <w:r>
+        <w:rPr>
+          <w:rFonts w:ascii="Courier New" w:hAnsi="Courier New" w:cs="Courier New"/>
+        </w:rPr>
+        <w:t>siay</w:t>
       </w:r>
       <w:proofErr w:type="spellEnd"/>
       <w:r>
@@ -3280,49 +3282,55 @@
         <w:rPr>
           <w:rFonts w:ascii="Courier New" w:hAnsi="Courier New" w:cs="Courier New"/>
         </w:rPr>
-        <w:t>uthtray</w:t>
-      </w:r>
-      <w:proofErr w:type="spellEnd"/>
-      <w:r>
-        <w:rPr>
-          <w:rFonts w:ascii="Courier New" w:hAnsi="Courier New" w:cs="Courier New"/>
-        </w:rPr>
-        <w:t xml:space="preserve"> </w:t>
-      </w:r>
-      <w:proofErr w:type="spellStart"/>
-      <w:r>
-        <w:rPr>
-          <w:rFonts w:ascii="Courier New" w:hAnsi="Courier New" w:cs="Courier New"/>
-        </w:rPr>
-        <w:t>universallyay</w:t>
-      </w:r>
-      <w:proofErr w:type="spellEnd"/>
-      <w:r>
-        <w:rPr>
-          <w:rFonts w:ascii="Courier New" w:hAnsi="Courier New" w:cs="Courier New"/>
-        </w:rPr>
-        <w:t xml:space="preserve"> </w:t>
-      </w:r>
-      <w:proofErr w:type="spellStart"/>
-      <w:r>
-        <w:rPr>
-          <w:rFonts w:ascii="Courier New" w:hAnsi="Courier New" w:cs="Courier New"/>
-        </w:rPr>
-        <w:t>acknowledgeday</w:t>
-      </w:r>
-      <w:proofErr w:type="spellEnd"/>
-      <w:r>
-        <w:rPr>
-          <w:rFonts w:ascii="Courier New" w:hAnsi="Courier New" w:cs="Courier New"/>
-        </w:rPr>
-        <w:t xml:space="preserve">, </w:t>
-      </w:r>
-      <w:proofErr w:type="spellStart"/>
-      <w:r>
-        <w:rPr>
-          <w:rFonts w:ascii="Courier New" w:hAnsi="Courier New" w:cs="Courier New"/>
-        </w:rPr>
-        <w:t>atthay</w:t>
+        <w:t>ruthtay</w:t>
+      </w:r>
+      <w:proofErr w:type="spellEnd"/>
+      <w:r>
+        <w:rPr>
+          <w:rFonts w:ascii="Courier New" w:hAnsi="Courier New" w:cs="Courier New"/>
+        </w:rPr>
+        <w:t xml:space="preserve"> </w:t>
+      </w:r>
+      <w:proofErr w:type="spellStart"/>
+      <w:r>
+        <w:rPr>
+          <w:rFonts w:ascii="Courier New" w:hAnsi="Courier New" w:cs="Courier New"/>
+        </w:rPr>
+        <w:t>niversallyuay</w:t>
+      </w:r>
+      <w:proofErr w:type="spellEnd"/>
+      <w:r>
+        <w:rPr>
+          <w:rFonts w:ascii="Courier New" w:hAnsi="Courier New" w:cs="Courier New"/>
+        </w:rPr>
+        <w:t xml:space="preserve"> </w:t>
+      </w:r>
+      <w:proofErr w:type="spellStart"/>
+      <w:r>
+        <w:rPr>
+          <w:rFonts w:ascii="Courier New" w:hAnsi="Courier New" w:cs="Courier New"/>
+        </w:rPr>
+        <w:t>cknowledgedaay</w:t>
+      </w:r>
+      <w:proofErr w:type="spellEnd"/>
+      <w:r>
+        <w:rPr>
+          <w:rFonts w:ascii="Courier New" w:hAnsi="Courier New" w:cs="Courier New"/>
+        </w:rPr>
+        <w:t>,</w:t>
+      </w:r>
+      <w:r>
+        <w:rPr>
+          <w:rFonts w:ascii="Courier New" w:hAnsi="Courier New" w:cs="Courier New"/>
+        </w:rPr>
+        <w:t xml:space="preserve"> </w:t>
+      </w:r>
+      <w:proofErr w:type="spellStart"/>
+      <w:r>
+        <w:rPr>
+          <w:rFonts w:ascii="Courier New" w:hAnsi="Courier New" w:cs="Courier New"/>
+        </w:rPr>
+        <w:t>hattay</w:t>
       </w:r>
       <w:proofErr w:type="spellEnd"/>
       <w:r>
@@ -3378,7 +3386,7 @@
         <w:rPr>
           <w:rFonts w:ascii="Courier New" w:hAnsi="Courier New" w:cs="Courier New"/>
         </w:rPr>
-        <w:t>inay</w:t>
+        <w:t>niay</w:t>
       </w:r>
       <w:proofErr w:type="spellEnd"/>
       <w:r>
@@ -3399,7 +3407,21 @@
         <w:rPr>
           <w:rFonts w:ascii="Courier New" w:hAnsi="Courier New" w:cs="Courier New"/>
         </w:rPr>
-        <w:t xml:space="preserve"> ofay </w:t>
+        <w:t xml:space="preserve"> </w:t>
+      </w:r>
+      <w:proofErr w:type="spellStart"/>
+      <w:r>
+        <w:rPr>
+          <w:rFonts w:ascii="Courier New" w:hAnsi="Courier New" w:cs="Courier New"/>
+        </w:rPr>
+        <w:t>foay</w:t>
+      </w:r>
+      <w:proofErr w:type="spellEnd"/>
+      <w:r>
+        <w:rPr>
+          <w:rFonts w:ascii="Courier New" w:hAnsi="Courier New" w:cs="Courier New"/>
+        </w:rPr>
+        <w:t xml:space="preserve"> </w:t>
       </w:r>
       <w:proofErr w:type="spellStart"/>
       <w:r>
@@ -3441,7 +3463,13 @@
         <w:rPr>
           <w:rFonts w:ascii="Courier New" w:hAnsi="Courier New" w:cs="Courier New"/>
         </w:rPr>
-        <w:t xml:space="preserve">, </w:t>
+        <w:t>,</w:t>
+      </w:r>
+      <w:r>
+        <w:rPr>
+          <w:rFonts w:ascii="Courier New" w:hAnsi="Courier New" w:cs="Courier New"/>
+        </w:rPr>
+        <w:t xml:space="preserve"> </w:t>
       </w:r>
       <w:proofErr w:type="spellStart"/>
       <w:r>
@@ -3476,7 +3504,7 @@
         <w:rPr>
           <w:rFonts w:ascii="Courier New" w:hAnsi="Courier New" w:cs="Courier New"/>
         </w:rPr>
-        <w:t>inay</w:t>
+        <w:t>niay</w:t>
       </w:r>
       <w:proofErr w:type="spellEnd"/>
       <w:r>
@@ -3497,7 +3525,21 @@
         <w:rPr>
           <w:rFonts w:ascii="Courier New" w:hAnsi="Courier New" w:cs="Courier New"/>
         </w:rPr>
-        <w:t xml:space="preserve"> ofay </w:t>
+        <w:t xml:space="preserve"> </w:t>
+      </w:r>
+      <w:proofErr w:type="spellStart"/>
+      <w:r>
+        <w:rPr>
+          <w:rFonts w:ascii="Courier New" w:hAnsi="Courier New" w:cs="Courier New"/>
+        </w:rPr>
+        <w:t>foay</w:t>
+      </w:r>
+      <w:proofErr w:type="spellEnd"/>
+      <w:r>
+        <w:rPr>
+          <w:rFonts w:ascii="Courier New" w:hAnsi="Courier New" w:cs="Courier New"/>
+        </w:rPr>
+        <w:t xml:space="preserve"> </w:t>
       </w:r>
       <w:proofErr w:type="spellStart"/>
       <w:r>
@@ -3559,14 +3601,20 @@
         <w:rPr>
           <w:rFonts w:ascii="Courier New" w:hAnsi="Courier New" w:cs="Courier New"/>
         </w:rPr>
-        <w:t>Mray</w:t>
-      </w:r>
-      <w:proofErr w:type="spellEnd"/>
-      <w:r>
-        <w:rPr>
-          <w:rFonts w:ascii="Courier New" w:hAnsi="Courier New" w:cs="Courier New"/>
-        </w:rPr>
-        <w:t xml:space="preserve">. </w:t>
+        <w:t>Rmay</w:t>
+      </w:r>
+      <w:proofErr w:type="spellEnd"/>
+      <w:r>
+        <w:rPr>
+          <w:rFonts w:ascii="Courier New" w:hAnsi="Courier New" w:cs="Courier New"/>
+        </w:rPr>
+        <w:t>.</w:t>
+      </w:r>
+      <w:r>
+        <w:rPr>
+          <w:rFonts w:ascii="Courier New" w:hAnsi="Courier New" w:cs="Courier New"/>
+        </w:rPr>
+        <w:t xml:space="preserve"> </w:t>
       </w:r>
       <w:proofErr w:type="spellStart"/>
       <w:r>
@@ -3601,7 +3649,7 @@
         <w:rPr>
           <w:rFonts w:ascii="Courier New" w:hAnsi="Courier New" w:cs="Courier New"/>
         </w:rPr>
-        <w:t>odday</w:t>
+        <w:t>ddoay</w:t>
       </w:r>
       <w:proofErr w:type="spellEnd"/>
       <w:r>
@@ -3636,7 +3684,21 @@
         <w:rPr>
           <w:rFonts w:ascii="Courier New" w:hAnsi="Courier New" w:cs="Courier New"/>
         </w:rPr>
-        <w:t xml:space="preserve"> ofay </w:t>
+        <w:t xml:space="preserve"> </w:t>
+      </w:r>
+      <w:proofErr w:type="spellStart"/>
+      <w:r>
+        <w:rPr>
+          <w:rFonts w:ascii="Courier New" w:hAnsi="Courier New" w:cs="Courier New"/>
+        </w:rPr>
+        <w:t>foay</w:t>
+      </w:r>
+      <w:proofErr w:type="spellEnd"/>
+      <w:r>
+        <w:rPr>
+          <w:rFonts w:ascii="Courier New" w:hAnsi="Courier New" w:cs="Courier New"/>
+        </w:rPr>
+        <w:t xml:space="preserve"> </w:t>
       </w:r>
       <w:proofErr w:type="spellStart"/>
       <w:r>
@@ -3664,7 +3726,13 @@
         <w:rPr>
           <w:rFonts w:ascii="Courier New" w:hAnsi="Courier New" w:cs="Courier New"/>
         </w:rPr>
-        <w:t xml:space="preserve">, </w:t>
+        <w:t>,</w:t>
+      </w:r>
+      <w:r>
+        <w:rPr>
+          <w:rFonts w:ascii="Courier New" w:hAnsi="Courier New" w:cs="Courier New"/>
+        </w:rPr>
+        <w:t xml:space="preserve"> </w:t>
       </w:r>
       <w:proofErr w:type="spellStart"/>
       <w:r>
@@ -3692,7 +3760,13 @@
         <w:rPr>
           <w:rFonts w:ascii="Courier New" w:hAnsi="Courier New" w:cs="Courier New"/>
         </w:rPr>
-        <w:t xml:space="preserve">, </w:t>
+        <w:t>,</w:t>
+      </w:r>
+      <w:r>
+        <w:rPr>
+          <w:rFonts w:ascii="Courier New" w:hAnsi="Courier New" w:cs="Courier New"/>
+        </w:rPr>
+        <w:t xml:space="preserve"> </w:t>
       </w:r>
       <w:proofErr w:type="spellStart"/>
       <w:r>
@@ -3706,14 +3780,20 @@
         <w:rPr>
           <w:rFonts w:ascii="Courier New" w:hAnsi="Courier New" w:cs="Courier New"/>
         </w:rPr>
-        <w:t xml:space="preserve">, </w:t>
-      </w:r>
-      <w:proofErr w:type="spellStart"/>
-      <w:r>
-        <w:rPr>
-          <w:rFonts w:ascii="Courier New" w:hAnsi="Courier New" w:cs="Courier New"/>
-        </w:rPr>
-        <w:t>anday</w:t>
+        <w:t>,</w:t>
+      </w:r>
+      <w:r>
+        <w:rPr>
+          <w:rFonts w:ascii="Courier New" w:hAnsi="Courier New" w:cs="Courier New"/>
+        </w:rPr>
+        <w:t xml:space="preserve"> </w:t>
+      </w:r>
+      <w:proofErr w:type="spellStart"/>
+      <w:r>
+        <w:rPr>
+          <w:rFonts w:ascii="Courier New" w:hAnsi="Courier New" w:cs="Courier New"/>
+        </w:rPr>
+        <w:t>ndaay</w:t>
       </w:r>
       <w:proofErr w:type="spellEnd"/>
       <w:r>
@@ -3734,56 +3814,76 @@
         <w:rPr>
           <w:rFonts w:ascii="Courier New" w:hAnsi="Courier New" w:cs="Courier New"/>
         </w:rPr>
-        <w:t xml:space="preserve">, </w:t>
-      </w:r>
-      <w:proofErr w:type="spellStart"/>
-      <w:r>
-        <w:rPr>
-          <w:rFonts w:ascii="Courier New" w:hAnsi="Courier New" w:cs="Courier New"/>
-        </w:rPr>
-        <w:t>atthay</w:t>
-      </w:r>
-      <w:proofErr w:type="spellEnd"/>
-      <w:r>
-        <w:rPr>
-          <w:rFonts w:ascii="Courier New" w:hAnsi="Courier New" w:cs="Courier New"/>
-        </w:rPr>
-        <w:t xml:space="preserve"> </w:t>
-      </w:r>
-      <w:proofErr w:type="spellStart"/>
-      <w:r>
-        <w:rPr>
-          <w:rFonts w:ascii="Courier New" w:hAnsi="Courier New" w:cs="Courier New"/>
-        </w:rPr>
-        <w:t>ethay</w:t>
-      </w:r>
-      <w:proofErr w:type="spellEnd"/>
-      <w:r>
-        <w:rPr>
-          <w:rFonts w:ascii="Courier New" w:hAnsi="Courier New" w:cs="Courier New"/>
-        </w:rPr>
-        <w:t xml:space="preserve"> </w:t>
-      </w:r>
-      <w:proofErr w:type="spellStart"/>
-      <w:r>
-        <w:rPr>
-          <w:rFonts w:ascii="Courier New" w:hAnsi="Courier New" w:cs="Courier New"/>
-        </w:rPr>
-        <w:t>experienceay</w:t>
-      </w:r>
-      <w:proofErr w:type="spellEnd"/>
-      <w:r>
-        <w:rPr>
-          <w:rFonts w:ascii="Courier New" w:hAnsi="Courier New" w:cs="Courier New"/>
-        </w:rPr>
-        <w:t xml:space="preserve"> ofay </w:t>
-      </w:r>
-      <w:proofErr w:type="spellStart"/>
-      <w:r>
-        <w:rPr>
-          <w:rFonts w:ascii="Courier New" w:hAnsi="Courier New" w:cs="Courier New"/>
-        </w:rPr>
-        <w:t>ee</w:t>
+        <w:t>,</w:t>
+      </w:r>
+      <w:r>
+        <w:rPr>
+          <w:rFonts w:ascii="Courier New" w:hAnsi="Courier New" w:cs="Courier New"/>
+        </w:rPr>
+        <w:t xml:space="preserve"> </w:t>
+      </w:r>
+      <w:proofErr w:type="spellStart"/>
+      <w:r>
+        <w:rPr>
+          <w:rFonts w:ascii="Courier New" w:hAnsi="Courier New" w:cs="Courier New"/>
+        </w:rPr>
+        <w:t>hattay</w:t>
+      </w:r>
+      <w:proofErr w:type="spellEnd"/>
+      <w:r>
+        <w:rPr>
+          <w:rFonts w:ascii="Courier New" w:hAnsi="Courier New" w:cs="Courier New"/>
+        </w:rPr>
+        <w:t xml:space="preserve"> </w:t>
+      </w:r>
+      <w:proofErr w:type="spellStart"/>
+      <w:r>
+        <w:rPr>
+          <w:rFonts w:ascii="Courier New" w:hAnsi="Courier New" w:cs="Courier New"/>
+        </w:rPr>
+        <w:t>hetay</w:t>
+      </w:r>
+      <w:proofErr w:type="spellEnd"/>
+      <w:r>
+        <w:rPr>
+          <w:rFonts w:ascii="Courier New" w:hAnsi="Courier New" w:cs="Courier New"/>
+        </w:rPr>
+        <w:t xml:space="preserve"> </w:t>
+      </w:r>
+      <w:proofErr w:type="spellStart"/>
+      <w:r>
+        <w:rPr>
+          <w:rFonts w:ascii="Courier New" w:hAnsi="Courier New" w:cs="Courier New"/>
+        </w:rPr>
+        <w:t>xperienceeay</w:t>
+      </w:r>
+      <w:proofErr w:type="spellEnd"/>
+      <w:r>
+        <w:rPr>
+          <w:rFonts w:ascii="Courier New" w:hAnsi="Courier New" w:cs="Courier New"/>
+        </w:rPr>
+        <w:t xml:space="preserve"> </w:t>
+      </w:r>
+      <w:proofErr w:type="spellStart"/>
+      <w:r>
+        <w:rPr>
+          <w:rFonts w:ascii="Courier New" w:hAnsi="Courier New" w:cs="Courier New"/>
+        </w:rPr>
+        <w:t>foay</w:t>
+      </w:r>
+      <w:proofErr w:type="spellEnd"/>
+      <w:r>
+        <w:rPr>
+          <w:rFonts w:ascii="Courier New" w:hAnsi="Courier New" w:cs="Courier New"/>
+        </w:rPr>
+        <w:t xml:space="preserve"> </w:t>
+      </w:r>
+      <w:proofErr w:type="spellStart"/>
+      <w:r>
+        <w:rPr>
+          <w:rFonts w:ascii="Courier New" w:hAnsi="Courier New" w:cs="Courier New"/>
+        </w:rPr>
+        <w:t>hree</w:t>
       </w:r>
       <w:proofErr w:type="spellEnd"/>
       <w:r>
@@ -3797,7 +3897,7 @@
         <w:rPr>
           <w:rFonts w:ascii="Courier New" w:hAnsi="Courier New" w:cs="Courier New"/>
         </w:rPr>
-        <w:t>twentythray</w:t>
+        <w:t>twentytay</w:t>
       </w:r>
       <w:proofErr w:type="spellEnd"/>
       <w:r>
@@ -3853,7 +3953,7 @@
         <w:rPr>
           <w:rFonts w:ascii="Courier New" w:hAnsi="Courier New" w:cs="Courier New"/>
         </w:rPr>
-        <w:t>insufficientay</w:t>
+        <w:t>nsufficientiay</w:t>
       </w:r>
       <w:proofErr w:type="spellEnd"/>
       <w:r>
@@ -3923,7 +4023,7 @@
         <w:rPr>
           <w:rFonts w:ascii="Courier New" w:hAnsi="Courier New" w:cs="Courier New"/>
         </w:rPr>
-        <w:t>understanday</w:t>
+        <w:t>nderstanduay</w:t>
       </w:r>
       <w:proofErr w:type="spellEnd"/>
       <w:r>
@@ -3951,14 +4051,20 @@
         <w:rPr>
           <w:rFonts w:ascii="Courier New" w:hAnsi="Courier New" w:cs="Courier New"/>
         </w:rPr>
-        <w:t>aracterchay</w:t>
-      </w:r>
-      <w:proofErr w:type="spellEnd"/>
-      <w:r>
-        <w:rPr>
-          <w:rFonts w:ascii="Courier New" w:hAnsi="Courier New" w:cs="Courier New"/>
-        </w:rPr>
-        <w:t xml:space="preserve">. </w:t>
+        <w:t>haractercay</w:t>
+      </w:r>
+      <w:proofErr w:type="spellEnd"/>
+      <w:r>
+        <w:rPr>
+          <w:rFonts w:ascii="Courier New" w:hAnsi="Courier New" w:cs="Courier New"/>
+        </w:rPr>
+        <w:t>.</w:t>
+      </w:r>
+      <w:r>
+        <w:rPr>
+          <w:rFonts w:ascii="Courier New" w:hAnsi="Courier New" w:cs="Courier New"/>
+        </w:rPr>
+        <w:t xml:space="preserve"> </w:t>
       </w:r>
       <w:proofErr w:type="spellStart"/>
       <w:r>
@@ -4042,14 +4148,20 @@
         <w:rPr>
           <w:rFonts w:ascii="Courier New" w:hAnsi="Courier New" w:cs="Courier New"/>
         </w:rPr>
-        <w:t xml:space="preserve">. </w:t>
-      </w:r>
-      <w:proofErr w:type="spellStart"/>
-      <w:r>
-        <w:rPr>
-          <w:rFonts w:ascii="Courier New" w:hAnsi="Courier New" w:cs="Courier New"/>
-        </w:rPr>
-        <w:t>Eshay</w:t>
+        <w:t>.</w:t>
+      </w:r>
+      <w:r>
+        <w:rPr>
+          <w:rFonts w:ascii="Courier New" w:hAnsi="Courier New" w:cs="Courier New"/>
+        </w:rPr>
+        <w:t xml:space="preserve"> </w:t>
+      </w:r>
+      <w:proofErr w:type="spellStart"/>
+      <w:r>
+        <w:rPr>
+          <w:rFonts w:ascii="Courier New" w:hAnsi="Courier New" w:cs="Courier New"/>
+        </w:rPr>
+        <w:t>Hesay</w:t>
       </w:r>
       <w:proofErr w:type="spellEnd"/>
       <w:r>
@@ -4084,7 +4196,21 @@
         <w:rPr>
           <w:rFonts w:ascii="Courier New" w:hAnsi="Courier New" w:cs="Courier New"/>
         </w:rPr>
-        <w:t xml:space="preserve"> ofay </w:t>
+        <w:t xml:space="preserve"> </w:t>
+      </w:r>
+      <w:proofErr w:type="spellStart"/>
+      <w:r>
+        <w:rPr>
+          <w:rFonts w:ascii="Courier New" w:hAnsi="Courier New" w:cs="Courier New"/>
+        </w:rPr>
+        <w:t>foay</w:t>
+      </w:r>
+      <w:proofErr w:type="spellEnd"/>
+      <w:r>
+        <w:rPr>
+          <w:rFonts w:ascii="Courier New" w:hAnsi="Courier New" w:cs="Courier New"/>
+        </w:rPr>
+        <w:t xml:space="preserve"> </w:t>
       </w:r>
       <w:proofErr w:type="spellStart"/>
       <w:r>
@@ -4105,14 +4231,20 @@
         <w:rPr>
           <w:rFonts w:ascii="Courier New" w:hAnsi="Courier New" w:cs="Courier New"/>
         </w:rPr>
-        <w:t>understandingay</w:t>
-      </w:r>
-      <w:proofErr w:type="spellEnd"/>
-      <w:r>
-        <w:rPr>
-          <w:rFonts w:ascii="Courier New" w:hAnsi="Courier New" w:cs="Courier New"/>
-        </w:rPr>
-        <w:t xml:space="preserve">, </w:t>
+        <w:t>nderstandinguay</w:t>
+      </w:r>
+      <w:proofErr w:type="spellEnd"/>
+      <w:r>
+        <w:rPr>
+          <w:rFonts w:ascii="Courier New" w:hAnsi="Courier New" w:cs="Courier New"/>
+        </w:rPr>
+        <w:t>,</w:t>
+      </w:r>
+      <w:r>
+        <w:rPr>
+          <w:rFonts w:ascii="Courier New" w:hAnsi="Courier New" w:cs="Courier New"/>
+        </w:rPr>
+        <w:t xml:space="preserve"> </w:t>
       </w:r>
       <w:proofErr w:type="spellStart"/>
       <w:r>
@@ -4133,35 +4265,41 @@
         <w:rPr>
           <w:rFonts w:ascii="Courier New" w:hAnsi="Courier New" w:cs="Courier New"/>
         </w:rPr>
-        <w:t>informationay</w:t>
-      </w:r>
-      <w:proofErr w:type="spellEnd"/>
-      <w:r>
-        <w:rPr>
-          <w:rFonts w:ascii="Courier New" w:hAnsi="Courier New" w:cs="Courier New"/>
-        </w:rPr>
-        <w:t xml:space="preserve">, </w:t>
-      </w:r>
-      <w:proofErr w:type="spellStart"/>
-      <w:r>
-        <w:rPr>
-          <w:rFonts w:ascii="Courier New" w:hAnsi="Courier New" w:cs="Courier New"/>
-        </w:rPr>
-        <w:t>anday</w:t>
-      </w:r>
-      <w:proofErr w:type="spellEnd"/>
-      <w:r>
-        <w:rPr>
-          <w:rFonts w:ascii="Courier New" w:hAnsi="Courier New" w:cs="Courier New"/>
-        </w:rPr>
-        <w:t xml:space="preserve"> </w:t>
-      </w:r>
-      <w:proofErr w:type="spellStart"/>
-      <w:r>
-        <w:rPr>
-          <w:rFonts w:ascii="Courier New" w:hAnsi="Courier New" w:cs="Courier New"/>
-        </w:rPr>
-        <w:t>uncertainay</w:t>
+        <w:t>nformationiay</w:t>
+      </w:r>
+      <w:proofErr w:type="spellEnd"/>
+      <w:r>
+        <w:rPr>
+          <w:rFonts w:ascii="Courier New" w:hAnsi="Courier New" w:cs="Courier New"/>
+        </w:rPr>
+        <w:t>,</w:t>
+      </w:r>
+      <w:r>
+        <w:rPr>
+          <w:rFonts w:ascii="Courier New" w:hAnsi="Courier New" w:cs="Courier New"/>
+        </w:rPr>
+        <w:t xml:space="preserve"> </w:t>
+      </w:r>
+      <w:proofErr w:type="spellStart"/>
+      <w:r>
+        <w:rPr>
+          <w:rFonts w:ascii="Courier New" w:hAnsi="Courier New" w:cs="Courier New"/>
+        </w:rPr>
+        <w:t>ndaay</w:t>
+      </w:r>
+      <w:proofErr w:type="spellEnd"/>
+      <w:r>
+        <w:rPr>
+          <w:rFonts w:ascii="Courier New" w:hAnsi="Courier New" w:cs="Courier New"/>
+        </w:rPr>
+        <w:t xml:space="preserve"> </w:t>
+      </w:r>
+      <w:proofErr w:type="spellStart"/>
+      <w:r>
+        <w:rPr>
+          <w:rFonts w:ascii="Courier New" w:hAnsi="Courier New" w:cs="Courier New"/>
+        </w:rPr>
+        <w:t>ncertainuay</w:t>
       </w:r>
       <w:proofErr w:type="spellEnd"/>
       <w:r>
@@ -4182,28 +4320,34 @@
         <w:rPr>
           <w:rFonts w:ascii="Courier New" w:hAnsi="Courier New" w:cs="Courier New"/>
         </w:rPr>
-        <w:t xml:space="preserve">. </w:t>
-      </w:r>
-      <w:proofErr w:type="spellStart"/>
-      <w:r>
-        <w:rPr>
-          <w:rFonts w:ascii="Courier New" w:hAnsi="Courier New" w:cs="Courier New"/>
-        </w:rPr>
-        <w:t>Enwhay</w:t>
-      </w:r>
-      <w:proofErr w:type="spellEnd"/>
-      <w:r>
-        <w:rPr>
-          <w:rFonts w:ascii="Courier New" w:hAnsi="Courier New" w:cs="Courier New"/>
-        </w:rPr>
-        <w:t xml:space="preserve"> </w:t>
-      </w:r>
-      <w:proofErr w:type="spellStart"/>
-      <w:r>
-        <w:rPr>
-          <w:rFonts w:ascii="Courier New" w:hAnsi="Courier New" w:cs="Courier New"/>
-        </w:rPr>
-        <w:t>eshay</w:t>
+        <w:t>.</w:t>
+      </w:r>
+      <w:r>
+        <w:rPr>
+          <w:rFonts w:ascii="Courier New" w:hAnsi="Courier New" w:cs="Courier New"/>
+        </w:rPr>
+        <w:t xml:space="preserve"> </w:t>
+      </w:r>
+      <w:proofErr w:type="spellStart"/>
+      <w:r>
+        <w:rPr>
+          <w:rFonts w:ascii="Courier New" w:hAnsi="Courier New" w:cs="Courier New"/>
+        </w:rPr>
+        <w:t>Henway</w:t>
+      </w:r>
+      <w:proofErr w:type="spellEnd"/>
+      <w:r>
+        <w:rPr>
+          <w:rFonts w:ascii="Courier New" w:hAnsi="Courier New" w:cs="Courier New"/>
+        </w:rPr>
+        <w:t xml:space="preserve"> </w:t>
+      </w:r>
+      <w:proofErr w:type="spellStart"/>
+      <w:r>
+        <w:rPr>
+          <w:rFonts w:ascii="Courier New" w:hAnsi="Courier New" w:cs="Courier New"/>
+        </w:rPr>
+        <w:t>hesay</w:t>
       </w:r>
       <w:proofErr w:type="spellEnd"/>
       <w:r>
@@ -4224,14 +4368,20 @@
         <w:rPr>
           <w:rFonts w:ascii="Courier New" w:hAnsi="Courier New" w:cs="Courier New"/>
         </w:rPr>
-        <w:t xml:space="preserve">, </w:t>
-      </w:r>
-      <w:proofErr w:type="spellStart"/>
-      <w:r>
-        <w:rPr>
-          <w:rFonts w:ascii="Courier New" w:hAnsi="Courier New" w:cs="Courier New"/>
-        </w:rPr>
-        <w:t>eshay</w:t>
+        <w:t>,</w:t>
+      </w:r>
+      <w:r>
+        <w:rPr>
+          <w:rFonts w:ascii="Courier New" w:hAnsi="Courier New" w:cs="Courier New"/>
+        </w:rPr>
+        <w:t xml:space="preserve"> </w:t>
+      </w:r>
+      <w:proofErr w:type="spellStart"/>
+      <w:r>
+        <w:rPr>
+          <w:rFonts w:ascii="Courier New" w:hAnsi="Courier New" w:cs="Courier New"/>
+        </w:rPr>
+        <w:t>hesay</w:t>
       </w:r>
       <w:proofErr w:type="spellEnd"/>
       <w:r>
@@ -4280,14 +4430,20 @@
         <w:rPr>
           <w:rFonts w:ascii="Courier New" w:hAnsi="Courier New" w:cs="Courier New"/>
         </w:rPr>
-        <w:t xml:space="preserve">. </w:t>
-      </w:r>
-      <w:proofErr w:type="spellStart"/>
-      <w:r>
-        <w:rPr>
-          <w:rFonts w:ascii="Courier New" w:hAnsi="Courier New" w:cs="Courier New"/>
-        </w:rPr>
-        <w:t>Ethay</w:t>
+        <w:t>.</w:t>
+      </w:r>
+      <w:r>
+        <w:rPr>
+          <w:rFonts w:ascii="Courier New" w:hAnsi="Courier New" w:cs="Courier New"/>
+        </w:rPr>
+        <w:t xml:space="preserve"> </w:t>
+      </w:r>
+      <w:proofErr w:type="spellStart"/>
+      <w:r>
+        <w:rPr>
+          <w:rFonts w:ascii="Courier New" w:hAnsi="Courier New" w:cs="Courier New"/>
+        </w:rPr>
+        <w:t>Hetay</w:t>
       </w:r>
       <w:proofErr w:type="spellEnd"/>
       <w:r>
@@ -4308,7 +4464,21 @@
         <w:rPr>
           <w:rFonts w:ascii="Courier New" w:hAnsi="Courier New" w:cs="Courier New"/>
         </w:rPr>
-        <w:t xml:space="preserve"> ofay </w:t>
+        <w:t xml:space="preserve"> </w:t>
+      </w:r>
+      <w:proofErr w:type="spellStart"/>
+      <w:r>
+        <w:rPr>
+          <w:rFonts w:ascii="Courier New" w:hAnsi="Courier New" w:cs="Courier New"/>
+        </w:rPr>
+        <w:t>foay</w:t>
+      </w:r>
+      <w:proofErr w:type="spellEnd"/>
+      <w:r>
+        <w:rPr>
+          <w:rFonts w:ascii="Courier New" w:hAnsi="Courier New" w:cs="Courier New"/>
+        </w:rPr>
+        <w:t xml:space="preserve"> </w:t>
       </w:r>
       <w:proofErr w:type="spellStart"/>
       <w:r>
@@ -4406,14 +4576,20 @@
         <w:rPr>
           <w:rFonts w:ascii="Courier New" w:hAnsi="Courier New" w:cs="Courier New"/>
         </w:rPr>
-        <w:t xml:space="preserve">; </w:t>
-      </w:r>
-      <w:proofErr w:type="spellStart"/>
-      <w:r>
-        <w:rPr>
-          <w:rFonts w:ascii="Courier New" w:hAnsi="Courier New" w:cs="Courier New"/>
-        </w:rPr>
-        <w:t>itsay</w:t>
+        <w:t>;</w:t>
+      </w:r>
+      <w:r>
+        <w:rPr>
+          <w:rFonts w:ascii="Courier New" w:hAnsi="Courier New" w:cs="Courier New"/>
+        </w:rPr>
+        <w:t xml:space="preserve"> </w:t>
+      </w:r>
+      <w:proofErr w:type="spellStart"/>
+      <w:r>
+        <w:rPr>
+          <w:rFonts w:ascii="Courier New" w:hAnsi="Courier New" w:cs="Courier New"/>
+        </w:rPr>
+        <w:t>tsiay</w:t>
       </w:r>
       <w:proofErr w:type="spellEnd"/>
       <w:r>
@@ -4455,7 +4631,7 @@
         <w:rPr>
           <w:rFonts w:ascii="Courier New" w:hAnsi="Courier New" w:cs="Courier New"/>
         </w:rPr>
-        <w:t>anday</w:t>
+        <w:t>ndaay</w:t>
       </w:r>
       <w:proofErr w:type="spellEnd"/>
       <w:r>
@@ -5954,8 +6130,6 @@
     <w:pPr>
       <w:pStyle w:val="Footer"/>
     </w:pPr>
-    <w:bookmarkStart w:id="0" w:name="_GoBack"/>
-    <w:bookmarkEnd w:id="0"/>
     <w:r>
       <w:tab/>
     </w:r>

</xml_diff>